<commit_message>
Adding the files list & ppt support, last adjustments to code
</commit_message>
<xml_diff>
--- a/Note méthodologique.docx
+++ b/Note méthodologique.docx
@@ -303,11 +303,7 @@
       </w:pPr>
       <w:r>
         <w:rPr/>
-        <w:t>Datasets</w:t>
-      </w:r>
-      <w:r>
-        <w:rPr/>
-        <w:t xml:space="preserve"> utilisés : application_train.csv</w:t>
+        <w:t>Datasets utilisés : application_train.csv</w:t>
       </w:r>
     </w:p>
     <w:p>
@@ -323,11 +319,7 @@
       </w:pPr>
       <w:r>
         <w:rPr/>
-        <w:t>Nombre de variables numériques : 5</w:t>
-      </w:r>
-      <w:r>
-        <w:rPr/>
-        <w:t>1</w:t>
+        <w:t>Nombre de variables numériques : 51</w:t>
       </w:r>
     </w:p>
     <w:p>
@@ -343,11 +335,7 @@
       </w:pPr>
       <w:r>
         <w:rPr/>
-        <w:t xml:space="preserve">Nombre de variables catégorielles : </w:t>
-      </w:r>
-      <w:r>
-        <w:rPr/>
-        <w:t>9</w:t>
+        <w:t>Nombre de variables catégorielles : 9</w:t>
       </w:r>
     </w:p>
     <w:p>
@@ -363,11 +351,7 @@
       </w:pPr>
       <w:r>
         <w:rPr/>
-        <w:t xml:space="preserve">Nombre de lignes : </w:t>
-      </w:r>
-      <w:r>
-        <w:rPr/>
-        <w:t>307 511</w:t>
+        <w:t>Nombre de lignes : 307 511</w:t>
       </w:r>
     </w:p>
     <w:p>
@@ -407,7 +391,9 @@
         </w:rPr>
       </w:pPr>
       <w:r>
-        <w:rPr/>
+        <w:rPr>
+          <w:u w:val="single"/>
+        </w:rPr>
       </w:r>
     </w:p>
     <w:p>
@@ -431,7 +417,7 @@
         <w:pStyle w:val="ListParagraph"/>
         <w:numPr>
           <w:ilvl w:val="0"/>
-          <w:numId w:val="6"/>
+          <w:numId w:val="5"/>
         </w:numPr>
         <w:bidi w:val="0"/>
         <w:jc w:val="both"/>
@@ -487,7 +473,9 @@
         </w:rPr>
       </w:pPr>
       <w:r>
-        <w:rPr/>
+        <w:rPr>
+          <w:b/>
+        </w:rPr>
       </w:r>
     </w:p>
     <w:p>
@@ -519,7 +507,7 @@
         <w:pStyle w:val="ListParagraph"/>
         <w:numPr>
           <w:ilvl w:val="0"/>
-          <w:numId w:val="5"/>
+          <w:numId w:val="4"/>
         </w:numPr>
         <w:bidi w:val="0"/>
         <w:jc w:val="both"/>
@@ -535,143 +523,6 @@
           <w:iCs/>
         </w:rPr>
         <w:t>(sklearn.impute)</w:t>
-      </w:r>
-    </w:p>
-    <w:p>
-      <w:pPr>
-        <w:pStyle w:val="ListParagraph"/>
-        <w:numPr>
-          <w:ilvl w:val="0"/>
-          <w:numId w:val="5"/>
-        </w:numPr>
-        <w:bidi w:val="0"/>
-        <w:jc w:val="both"/>
-        <w:rPr/>
-      </w:pPr>
-      <w:r>
-        <w:rPr/>
-        <w:t>Standardisation des variables numériques : StandardScaler</w:t>
-      </w:r>
-      <w:r>
-        <w:rPr>
-          <w:b/>
-        </w:rPr>
-        <w:t xml:space="preserve"> </w:t>
-      </w:r>
-      <w:r>
-        <w:rPr>
-          <w:b w:val="false"/>
-          <w:bCs w:val="false"/>
-          <w:i/>
-          <w:iCs/>
-        </w:rPr>
-        <w:t>--</w:t>
-      </w:r>
-      <w:r>
-        <w:rPr>
-          <w:b/>
-        </w:rPr>
-        <w:t xml:space="preserve"> </w:t>
-      </w:r>
-      <w:r>
-        <w:rPr>
-          <w:b w:val="false"/>
-          <w:bCs w:val="false"/>
-          <w:i/>
-          <w:iCs/>
-        </w:rPr>
-        <w:t>(sklearn.preprocessing)</w:t>
-      </w:r>
-    </w:p>
-    <w:p>
-      <w:pPr>
-        <w:pStyle w:val="ListParagraph"/>
-        <w:numPr>
-          <w:ilvl w:val="0"/>
-          <w:numId w:val="5"/>
-        </w:numPr>
-        <w:bidi w:val="0"/>
-        <w:jc w:val="both"/>
-        <w:rPr>
-          <w:i w:val="false"/>
-          <w:i w:val="false"/>
-          <w:iCs w:val="false"/>
-        </w:rPr>
-      </w:pPr>
-      <w:r>
-        <w:rPr>
-          <w:b w:val="false"/>
-          <w:bCs w:val="false"/>
-          <w:i w:val="false"/>
-          <w:iCs w:val="false"/>
-        </w:rPr>
-        <w:t xml:space="preserve">Stabilité des paramètres : GridSearchCV </w:t>
-      </w:r>
-      <w:r>
-        <w:rPr>
-          <w:b w:val="false"/>
-          <w:bCs w:val="false"/>
-          <w:i/>
-          <w:iCs/>
-        </w:rPr>
-        <w:t>-- (sklearn.model_selection)</w:t>
-      </w:r>
-    </w:p>
-    <w:p>
-      <w:pPr>
-        <w:pStyle w:val="Normal"/>
-        <w:bidi w:val="0"/>
-        <w:jc w:val="both"/>
-        <w:rPr>
-          <w:b/>
-          <w:b/>
-        </w:rPr>
-      </w:pPr>
-      <w:r>
-        <w:rPr>
-          <w:b/>
-        </w:rPr>
-      </w:r>
-    </w:p>
-    <w:p>
-      <w:pPr>
-        <w:pStyle w:val="Normal"/>
-        <w:bidi w:val="0"/>
-        <w:jc w:val="both"/>
-        <w:rPr>
-          <w:u w:val="single"/>
-        </w:rPr>
-      </w:pPr>
-      <w:r>
-        <w:rPr>
-          <w:u w:val="single"/>
-        </w:rPr>
-        <w:t>Entraînement du modèle :</w:t>
-      </w:r>
-    </w:p>
-    <w:p>
-      <w:pPr>
-        <w:pStyle w:val="Normal"/>
-        <w:bidi w:val="0"/>
-        <w:jc w:val="both"/>
-        <w:rPr>
-          <w:u w:val="single"/>
-        </w:rPr>
-      </w:pPr>
-      <w:r>
-        <w:rPr/>
-      </w:r>
-    </w:p>
-    <w:p>
-      <w:pPr>
-        <w:pStyle w:val="Normal"/>
-        <w:bidi w:val="0"/>
-        <w:jc w:val="both"/>
-        <w:rPr/>
-      </w:pPr>
-      <w:r>
-        <w:rPr/>
-        <w:t xml:space="preserve">Modèles testés : </w:t>
       </w:r>
     </w:p>
     <w:p>
@@ -687,14 +538,11 @@
       </w:pPr>
       <w:r>
         <w:rPr/>
-        <w:t>RandomForestClassifier</w:t>
-      </w:r>
-      <w:r>
-        <w:rPr>
-          <w:b w:val="false"/>
-          <w:bCs w:val="false"/>
-          <w:i w:val="false"/>
-          <w:iCs w:val="false"/>
+        <w:t>Standardisation des variables numériques : StandardScaler</w:t>
+      </w:r>
+      <w:r>
+        <w:rPr>
+          <w:b/>
         </w:rPr>
         <w:t xml:space="preserve"> </w:t>
       </w:r>
@@ -705,7 +553,22 @@
           <w:i/>
           <w:iCs/>
         </w:rPr>
-        <w:t>-- (sklearn.ensemble)</w:t>
+        <w:t>--</w:t>
+      </w:r>
+      <w:r>
+        <w:rPr>
+          <w:b/>
+        </w:rPr>
+        <w:t xml:space="preserve"> </w:t>
+      </w:r>
+      <w:r>
+        <w:rPr>
+          <w:b w:val="false"/>
+          <w:bCs w:val="false"/>
+          <w:i/>
+          <w:iCs/>
+        </w:rPr>
+        <w:t>(sklearn.preprocessing)</w:t>
       </w:r>
     </w:p>
     <w:p>
@@ -717,12 +580,12 @@
         </w:numPr>
         <w:bidi w:val="0"/>
         <w:jc w:val="both"/>
-        <w:rPr/>
-      </w:pPr>
-      <w:r>
-        <w:rPr/>
-        <w:t>LogisticRegression</w:t>
-      </w:r>
+        <w:rPr>
+          <w:i w:val="false"/>
+          <w:i w:val="false"/>
+          <w:iCs w:val="false"/>
+        </w:rPr>
+      </w:pPr>
       <w:r>
         <w:rPr>
           <w:b w:val="false"/>
@@ -730,7 +593,7 @@
           <w:i w:val="false"/>
           <w:iCs w:val="false"/>
         </w:rPr>
-        <w:t xml:space="preserve"> </w:t>
+        <w:t xml:space="preserve">Stabilité des paramètres : GridSearchCV </w:t>
       </w:r>
       <w:r>
         <w:rPr>
@@ -739,7 +602,66 @@
           <w:i/>
           <w:iCs/>
         </w:rPr>
-        <w:t>-- (sklearn.linear_model)</w:t>
+        <w:t>-- (sklearn.model_selection)</w:t>
+      </w:r>
+    </w:p>
+    <w:p>
+      <w:pPr>
+        <w:pStyle w:val="Normal"/>
+        <w:bidi w:val="0"/>
+        <w:jc w:val="both"/>
+        <w:rPr>
+          <w:b/>
+          <w:b/>
+        </w:rPr>
+      </w:pPr>
+      <w:r>
+        <w:rPr>
+          <w:b/>
+        </w:rPr>
+      </w:r>
+    </w:p>
+    <w:p>
+      <w:pPr>
+        <w:pStyle w:val="Normal"/>
+        <w:bidi w:val="0"/>
+        <w:jc w:val="both"/>
+        <w:rPr>
+          <w:u w:val="single"/>
+        </w:rPr>
+      </w:pPr>
+      <w:r>
+        <w:rPr>
+          <w:u w:val="single"/>
+        </w:rPr>
+        <w:t>Entraînement du modèle :</w:t>
+      </w:r>
+    </w:p>
+    <w:p>
+      <w:pPr>
+        <w:pStyle w:val="Normal"/>
+        <w:bidi w:val="0"/>
+        <w:jc w:val="both"/>
+        <w:rPr>
+          <w:u w:val="single"/>
+        </w:rPr>
+      </w:pPr>
+      <w:r>
+        <w:rPr>
+          <w:u w:val="single"/>
+        </w:rPr>
+      </w:r>
+    </w:p>
+    <w:p>
+      <w:pPr>
+        <w:pStyle w:val="Normal"/>
+        <w:bidi w:val="0"/>
+        <w:jc w:val="both"/>
+        <w:rPr/>
+      </w:pPr>
+      <w:r>
+        <w:rPr/>
+        <w:t xml:space="preserve">Modèles testés : </w:t>
       </w:r>
     </w:p>
     <w:p>
@@ -747,7 +669,7 @@
         <w:pStyle w:val="ListParagraph"/>
         <w:numPr>
           <w:ilvl w:val="0"/>
-          <w:numId w:val="4"/>
+          <w:numId w:val="3"/>
         </w:numPr>
         <w:bidi w:val="0"/>
         <w:jc w:val="both"/>
@@ -755,7 +677,7 @@
       </w:pPr>
       <w:r>
         <w:rPr/>
-        <w:t>LinearSVC</w:t>
+        <w:t>RandomForestClassifier</w:t>
       </w:r>
       <w:r>
         <w:rPr>
@@ -773,7 +695,7 @@
           <w:i/>
           <w:iCs/>
         </w:rPr>
-        <w:t>-- (sklearn.svm)</w:t>
+        <w:t>-- (sklearn.ensemble)</w:t>
       </w:r>
     </w:p>
     <w:p>
@@ -781,7 +703,75 @@
         <w:pStyle w:val="ListParagraph"/>
         <w:numPr>
           <w:ilvl w:val="0"/>
-          <w:numId w:val="4"/>
+          <w:numId w:val="3"/>
+        </w:numPr>
+        <w:bidi w:val="0"/>
+        <w:jc w:val="both"/>
+        <w:rPr/>
+      </w:pPr>
+      <w:r>
+        <w:rPr/>
+        <w:t>LogisticRegression</w:t>
+      </w:r>
+      <w:r>
+        <w:rPr>
+          <w:b w:val="false"/>
+          <w:bCs w:val="false"/>
+          <w:i w:val="false"/>
+          <w:iCs w:val="false"/>
+        </w:rPr>
+        <w:t xml:space="preserve"> </w:t>
+      </w:r>
+      <w:r>
+        <w:rPr>
+          <w:b w:val="false"/>
+          <w:bCs w:val="false"/>
+          <w:i/>
+          <w:iCs/>
+        </w:rPr>
+        <w:t>-- (sklearn.linear_model)</w:t>
+      </w:r>
+    </w:p>
+    <w:p>
+      <w:pPr>
+        <w:pStyle w:val="ListParagraph"/>
+        <w:numPr>
+          <w:ilvl w:val="0"/>
+          <w:numId w:val="3"/>
+        </w:numPr>
+        <w:bidi w:val="0"/>
+        <w:jc w:val="both"/>
+        <w:rPr/>
+      </w:pPr>
+      <w:r>
+        <w:rPr/>
+        <w:t>LinearSVC</w:t>
+      </w:r>
+      <w:r>
+        <w:rPr>
+          <w:b w:val="false"/>
+          <w:bCs w:val="false"/>
+          <w:i w:val="false"/>
+          <w:iCs w:val="false"/>
+        </w:rPr>
+        <w:t xml:space="preserve"> </w:t>
+      </w:r>
+      <w:r>
+        <w:rPr>
+          <w:b w:val="false"/>
+          <w:bCs w:val="false"/>
+          <w:i/>
+          <w:iCs/>
+        </w:rPr>
+        <w:t>-- (sklearn.svm)</w:t>
+      </w:r>
+    </w:p>
+    <w:p>
+      <w:pPr>
+        <w:pStyle w:val="ListParagraph"/>
+        <w:numPr>
+          <w:ilvl w:val="0"/>
+          <w:numId w:val="3"/>
         </w:numPr>
         <w:bidi w:val="0"/>
         <w:jc w:val="both"/>
@@ -830,7 +820,12 @@
         </w:rPr>
       </w:pPr>
       <w:r>
-        <w:rPr/>
+        <w:rPr>
+          <w:b w:val="false"/>
+          <w:bCs w:val="false"/>
+          <w:i/>
+          <w:iCs/>
+        </w:rPr>
       </w:r>
     </w:p>
     <w:p>
@@ -846,13 +841,7 @@
         <w:rPr>
           <w:u w:val="none"/>
         </w:rPr>
-        <w:t>Modèle choisi</w:t>
-      </w:r>
-      <w:r>
-        <w:rPr>
-          <w:u w:val="none"/>
-        </w:rPr>
-        <w:t xml:space="preserve"> :</w:t>
+        <w:t>Modèle choisi :</w:t>
       </w:r>
     </w:p>
     <w:p>
@@ -866,7 +855,7 @@
       </w:pPr>
       <w:r>
         <w:rPr>
-          <w:u w:val="none"/>
+          <w:u w:val="single"/>
         </w:rPr>
       </w:r>
     </w:p>
@@ -963,11 +952,7 @@
         <w:rPr/>
         <w:tab/>
         <w:tab/>
-        <w:t>s</w:t>
-      </w:r>
-      <w:r>
-        <w:rPr/>
-        <w:t xml:space="preserve">ubsample = 0.8, </w:t>
+        <w:t xml:space="preserve">subsample = 0.8, </w:t>
       </w:r>
     </w:p>
     <w:p>
@@ -1180,11 +1165,7 @@
       </w:pPr>
       <w:r>
         <w:rPr/>
-        <w:t xml:space="preserve">Par ailleurs une métrique ‘custom’ a été créée pour ce modèle. En effet, l’objectif métier étant la minimisation du risque de défaut, nous avons considéré qu’il était préférable de minimiser le nombre de faux négatifs, quitte à avoir un modèle imprécis (cf notebook). </w:t>
-      </w:r>
-      <w:r>
-        <w:rPr/>
-        <w:t>Nous avons donc attribué 10 points à chaque faux négatif, 1 point à chaque faux positif, et 0 aux classifications correctes.</w:t>
+        <w:t>Par ailleurs une métrique ‘custom’ a été créée pour ce modèle. En effet, l’objectif métier étant la minimisation du risque de défaut, nous avons considéré qu’il était préférable de minimiser le nombre de faux négatifs, quitte à avoir un modèle imprécis (cf notebook). Nous avons donc attribué 10 points à chaque faux négatif, 1 point à chaque faux positif, et 0 aux classifications correctes.</w:t>
       </w:r>
     </w:p>
     <w:p>
@@ -1321,14 +1302,14 @@
         </w:tblCellMar>
       </w:tblPr>
       <w:tblGrid>
-        <w:gridCol w:w="5895"/>
+        <w:gridCol w:w="5894"/>
         <w:gridCol w:w="2265"/>
       </w:tblGrid>
       <w:tr>
         <w:trPr/>
         <w:tc>
           <w:tcPr>
-            <w:tcW w:w="5895" w:type="dxa"/>
+            <w:tcW w:w="5894" w:type="dxa"/>
             <w:tcBorders>
               <w:top w:val="double" w:sz="2" w:space="0" w:color="808080"/>
               <w:left w:val="double" w:sz="2" w:space="0" w:color="808080"/>
@@ -1385,7 +1366,7 @@
         <w:trPr/>
         <w:tc>
           <w:tcPr>
-            <w:tcW w:w="5895" w:type="dxa"/>
+            <w:tcW w:w="5894" w:type="dxa"/>
             <w:tcBorders>
               <w:left w:val="double" w:sz="2" w:space="0" w:color="808080"/>
               <w:bottom w:val="double" w:sz="2" w:space="0" w:color="808080"/>
@@ -1441,7 +1422,7 @@
         <w:trPr/>
         <w:tc>
           <w:tcPr>
-            <w:tcW w:w="5895" w:type="dxa"/>
+            <w:tcW w:w="5894" w:type="dxa"/>
             <w:tcBorders>
               <w:left w:val="double" w:sz="2" w:space="0" w:color="808080"/>
               <w:bottom w:val="double" w:sz="2" w:space="0" w:color="808080"/>
@@ -1497,7 +1478,7 @@
         <w:trPr/>
         <w:tc>
           <w:tcPr>
-            <w:tcW w:w="5895" w:type="dxa"/>
+            <w:tcW w:w="5894" w:type="dxa"/>
             <w:tcBorders>
               <w:left w:val="double" w:sz="2" w:space="0" w:color="808080"/>
               <w:bottom w:val="double" w:sz="2" w:space="0" w:color="808080"/>
@@ -1553,7 +1534,7 @@
         <w:trPr/>
         <w:tc>
           <w:tcPr>
-            <w:tcW w:w="5895" w:type="dxa"/>
+            <w:tcW w:w="5894" w:type="dxa"/>
             <w:tcBorders>
               <w:left w:val="double" w:sz="2" w:space="0" w:color="808080"/>
               <w:bottom w:val="double" w:sz="2" w:space="0" w:color="808080"/>
@@ -1609,7 +1590,7 @@
         <w:trPr/>
         <w:tc>
           <w:tcPr>
-            <w:tcW w:w="5895" w:type="dxa"/>
+            <w:tcW w:w="5894" w:type="dxa"/>
             <w:tcBorders>
               <w:left w:val="double" w:sz="2" w:space="0" w:color="808080"/>
               <w:bottom w:val="double" w:sz="2" w:space="0" w:color="808080"/>
@@ -1665,7 +1646,7 @@
         <w:trPr/>
         <w:tc>
           <w:tcPr>
-            <w:tcW w:w="5895" w:type="dxa"/>
+            <w:tcW w:w="5894" w:type="dxa"/>
             <w:tcBorders>
               <w:left w:val="double" w:sz="2" w:space="0" w:color="808080"/>
               <w:bottom w:val="double" w:sz="2" w:space="0" w:color="808080"/>
@@ -1721,7 +1702,7 @@
         <w:trPr/>
         <w:tc>
           <w:tcPr>
-            <w:tcW w:w="5895" w:type="dxa"/>
+            <w:tcW w:w="5894" w:type="dxa"/>
             <w:tcBorders>
               <w:left w:val="double" w:sz="2" w:space="0" w:color="808080"/>
               <w:bottom w:val="double" w:sz="2" w:space="0" w:color="808080"/>
@@ -1777,7 +1758,7 @@
         <w:trPr/>
         <w:tc>
           <w:tcPr>
-            <w:tcW w:w="5895" w:type="dxa"/>
+            <w:tcW w:w="5894" w:type="dxa"/>
             <w:tcBorders>
               <w:left w:val="double" w:sz="2" w:space="0" w:color="808080"/>
               <w:bottom w:val="double" w:sz="2" w:space="0" w:color="808080"/>
@@ -1833,7 +1814,7 @@
         <w:trPr/>
         <w:tc>
           <w:tcPr>
-            <w:tcW w:w="5895" w:type="dxa"/>
+            <w:tcW w:w="5894" w:type="dxa"/>
             <w:tcBorders>
               <w:left w:val="double" w:sz="2" w:space="0" w:color="808080"/>
               <w:bottom w:val="double" w:sz="2" w:space="0" w:color="808080"/>
@@ -1976,7 +1957,7 @@
         <w:pStyle w:val="Corpsdetexte"/>
         <w:numPr>
           <w:ilvl w:val="0"/>
-          <w:numId w:val="7"/>
+          <w:numId w:val="6"/>
         </w:numPr>
         <w:bidi w:val="0"/>
         <w:jc w:val="left"/>
@@ -1992,7 +1973,7 @@
         <w:pStyle w:val="Corpsdetexte"/>
         <w:numPr>
           <w:ilvl w:val="1"/>
-          <w:numId w:val="7"/>
+          <w:numId w:val="6"/>
         </w:numPr>
         <w:bidi w:val="0"/>
         <w:jc w:val="left"/>
@@ -2008,7 +1989,7 @@
         <w:pStyle w:val="Corpsdetexte"/>
         <w:numPr>
           <w:ilvl w:val="1"/>
-          <w:numId w:val="7"/>
+          <w:numId w:val="6"/>
         </w:numPr>
         <w:bidi w:val="0"/>
         <w:jc w:val="left"/>
@@ -2024,7 +2005,7 @@
         <w:pStyle w:val="Corpsdetexte"/>
         <w:numPr>
           <w:ilvl w:val="1"/>
-          <w:numId w:val="7"/>
+          <w:numId w:val="6"/>
         </w:numPr>
         <w:bidi w:val="0"/>
         <w:jc w:val="left"/>
@@ -2040,7 +2021,7 @@
         <w:pStyle w:val="Corpsdetexte"/>
         <w:numPr>
           <w:ilvl w:val="0"/>
-          <w:numId w:val="7"/>
+          <w:numId w:val="6"/>
         </w:numPr>
         <w:bidi w:val="0"/>
         <w:jc w:val="left"/>
@@ -2056,7 +2037,7 @@
         <w:pStyle w:val="Corpsdetexte"/>
         <w:numPr>
           <w:ilvl w:val="0"/>
-          <w:numId w:val="7"/>
+          <w:numId w:val="6"/>
         </w:numPr>
         <w:bidi w:val="0"/>
         <w:spacing w:before="0" w:after="140"/>
@@ -2066,6 +2047,42 @@
       <w:r>
         <w:rPr/>
         <w:t>Construction d’une API qui héberge le modèle et score les clients en temps réel, sur la base d’informations fournies par le chargé de clientèle.</w:t>
+      </w:r>
+    </w:p>
+    <w:p>
+      <w:pPr>
+        <w:pStyle w:val="Corpsdetexte"/>
+        <w:bidi w:val="0"/>
+        <w:spacing w:before="0" w:after="140"/>
+        <w:jc w:val="left"/>
+        <w:rPr/>
+      </w:pPr>
+      <w:r>
+        <w:rPr/>
+      </w:r>
+    </w:p>
+    <w:p>
+      <w:pPr>
+        <w:pStyle w:val="Corpsdetexte"/>
+        <w:bidi w:val="0"/>
+        <w:spacing w:before="0" w:after="140"/>
+        <w:jc w:val="left"/>
+        <w:rPr/>
+      </w:pPr>
+      <w:r>
+        <w:rPr/>
+      </w:r>
+    </w:p>
+    <w:p>
+      <w:pPr>
+        <w:pStyle w:val="Corpsdetexte"/>
+        <w:bidi w:val="0"/>
+        <w:spacing w:before="0" w:after="140"/>
+        <w:jc w:val="left"/>
+        <w:rPr/>
+      </w:pPr>
+      <w:r>
+        <w:rPr/>
       </w:r>
     </w:p>
     <w:sectPr>
@@ -2075,6 +2092,7 @@
       <w:pgNumType w:fmt="decimal"/>
       <w:formProt w:val="false"/>
       <w:textDirection w:val="lrTb"/>
+      <w:docGrid w:type="default" w:linePitch="100" w:charSpace="0"/>
     </w:sectPr>
   </w:body>
 </w:document>
@@ -2094,7 +2112,6 @@
         </w:tabs>
         <w:ind w:left="720" w:hanging="360"/>
       </w:pPr>
-      <w:rPr/>
     </w:lvl>
     <w:lvl w:ilvl="1">
       <w:start w:val="1"/>
@@ -2107,7 +2124,6 @@
         </w:tabs>
         <w:ind w:left="1080" w:hanging="360"/>
       </w:pPr>
-      <w:rPr/>
     </w:lvl>
     <w:lvl w:ilvl="2">
       <w:start w:val="1"/>
@@ -2120,7 +2136,6 @@
         </w:tabs>
         <w:ind w:left="1440" w:hanging="360"/>
       </w:pPr>
-      <w:rPr/>
     </w:lvl>
     <w:lvl w:ilvl="3">
       <w:start w:val="1"/>
@@ -2133,7 +2148,6 @@
         </w:tabs>
         <w:ind w:left="1800" w:hanging="360"/>
       </w:pPr>
-      <w:rPr/>
     </w:lvl>
     <w:lvl w:ilvl="4">
       <w:start w:val="1"/>
@@ -2146,7 +2160,6 @@
         </w:tabs>
         <w:ind w:left="2160" w:hanging="360"/>
       </w:pPr>
-      <w:rPr/>
     </w:lvl>
     <w:lvl w:ilvl="5">
       <w:start w:val="1"/>
@@ -2159,7 +2172,6 @@
         </w:tabs>
         <w:ind w:left="2520" w:hanging="360"/>
       </w:pPr>
-      <w:rPr/>
     </w:lvl>
     <w:lvl w:ilvl="6">
       <w:start w:val="1"/>
@@ -2172,7 +2184,6 @@
         </w:tabs>
         <w:ind w:left="2880" w:hanging="360"/>
       </w:pPr>
-      <w:rPr/>
     </w:lvl>
     <w:lvl w:ilvl="7">
       <w:start w:val="1"/>
@@ -2185,7 +2196,6 @@
         </w:tabs>
         <w:ind w:left="3240" w:hanging="360"/>
       </w:pPr>
-      <w:rPr/>
     </w:lvl>
     <w:lvl w:ilvl="8">
       <w:start w:val="1"/>
@@ -2198,7 +2208,6 @@
         </w:tabs>
         <w:ind w:left="3600" w:hanging="360"/>
       </w:pPr>
-      <w:rPr/>
     </w:lvl>
   </w:abstractNum>
   <w:abstractNum w:abstractNumId="2">
@@ -2341,8 +2350,8 @@
   <w:abstractNum w:abstractNumId="3">
     <w:lvl w:ilvl="0">
       <w:start w:val="1"/>
-      <w:numFmt w:val="decimal"/>
-      <w:lvlText w:val="%1)"/>
+      <w:numFmt w:val="bullet"/>
+      <w:lvlText w:val=""/>
       <w:lvlJc w:val="left"/>
       <w:pPr>
         <w:tabs>
@@ -2350,11 +2359,14 @@
         </w:tabs>
         <w:ind w:left="720" w:hanging="360"/>
       </w:pPr>
+      <w:rPr>
+        <w:rFonts w:ascii="Wingdings" w:hAnsi="Wingdings" w:cs="Wingdings" w:hint="default"/>
+      </w:rPr>
     </w:lvl>
     <w:lvl w:ilvl="1">
       <w:start w:val="1"/>
-      <w:numFmt w:val="lowerLetter"/>
-      <w:lvlText w:val="%2."/>
+      <w:numFmt w:val="bullet"/>
+      <w:lvlText w:val="o"/>
       <w:lvlJc w:val="left"/>
       <w:pPr>
         <w:tabs>
@@ -2362,23 +2374,29 @@
         </w:tabs>
         <w:ind w:left="1440" w:hanging="360"/>
       </w:pPr>
+      <w:rPr>
+        <w:rFonts w:ascii="Courier New" w:hAnsi="Courier New" w:cs="Courier New" w:hint="default"/>
+      </w:rPr>
     </w:lvl>
     <w:lvl w:ilvl="2">
       <w:start w:val="1"/>
-      <w:numFmt w:val="lowerRoman"/>
-      <w:lvlText w:val="%3."/>
-      <w:lvlJc w:val="right"/>
+      <w:numFmt w:val="bullet"/>
+      <w:lvlText w:val=""/>
+      <w:lvlJc w:val="left"/>
       <w:pPr>
         <w:tabs>
           <w:tab w:val="num" w:pos="0"/>
         </w:tabs>
-        <w:ind w:left="2160" w:hanging="180"/>
-      </w:pPr>
+        <w:ind w:left="2160" w:hanging="360"/>
+      </w:pPr>
+      <w:rPr>
+        <w:rFonts w:ascii="Wingdings" w:hAnsi="Wingdings" w:cs="Wingdings" w:hint="default"/>
+      </w:rPr>
     </w:lvl>
     <w:lvl w:ilvl="3">
       <w:start w:val="1"/>
-      <w:numFmt w:val="decimal"/>
-      <w:lvlText w:val="%4."/>
+      <w:numFmt w:val="bullet"/>
+      <w:lvlText w:val=""/>
       <w:lvlJc w:val="left"/>
       <w:pPr>
         <w:tabs>
@@ -2386,11 +2404,14 @@
         </w:tabs>
         <w:ind w:left="2880" w:hanging="360"/>
       </w:pPr>
+      <w:rPr>
+        <w:rFonts w:ascii="Symbol" w:hAnsi="Symbol" w:cs="Symbol" w:hint="default"/>
+      </w:rPr>
     </w:lvl>
     <w:lvl w:ilvl="4">
       <w:start w:val="1"/>
-      <w:numFmt w:val="lowerLetter"/>
-      <w:lvlText w:val="%5."/>
+      <w:numFmt w:val="bullet"/>
+      <w:lvlText w:val="o"/>
       <w:lvlJc w:val="left"/>
       <w:pPr>
         <w:tabs>
@@ -2398,23 +2419,29 @@
         </w:tabs>
         <w:ind w:left="3600" w:hanging="360"/>
       </w:pPr>
+      <w:rPr>
+        <w:rFonts w:ascii="Courier New" w:hAnsi="Courier New" w:cs="Courier New" w:hint="default"/>
+      </w:rPr>
     </w:lvl>
     <w:lvl w:ilvl="5">
       <w:start w:val="1"/>
-      <w:numFmt w:val="lowerRoman"/>
-      <w:lvlText w:val="%6."/>
-      <w:lvlJc w:val="right"/>
+      <w:numFmt w:val="bullet"/>
+      <w:lvlText w:val=""/>
+      <w:lvlJc w:val="left"/>
       <w:pPr>
         <w:tabs>
           <w:tab w:val="num" w:pos="0"/>
         </w:tabs>
-        <w:ind w:left="4320" w:hanging="180"/>
-      </w:pPr>
+        <w:ind w:left="4320" w:hanging="360"/>
+      </w:pPr>
+      <w:rPr>
+        <w:rFonts w:ascii="Wingdings" w:hAnsi="Wingdings" w:cs="Wingdings" w:hint="default"/>
+      </w:rPr>
     </w:lvl>
     <w:lvl w:ilvl="6">
       <w:start w:val="1"/>
-      <w:numFmt w:val="decimal"/>
-      <w:lvlText w:val="%7."/>
+      <w:numFmt w:val="bullet"/>
+      <w:lvlText w:val=""/>
       <w:lvlJc w:val="left"/>
       <w:pPr>
         <w:tabs>
@@ -2422,11 +2449,14 @@
         </w:tabs>
         <w:ind w:left="5040" w:hanging="360"/>
       </w:pPr>
+      <w:rPr>
+        <w:rFonts w:ascii="Symbol" w:hAnsi="Symbol" w:cs="Symbol" w:hint="default"/>
+      </w:rPr>
     </w:lvl>
     <w:lvl w:ilvl="7">
       <w:start w:val="1"/>
-      <w:numFmt w:val="lowerLetter"/>
-      <w:lvlText w:val="%8."/>
+      <w:numFmt w:val="bullet"/>
+      <w:lvlText w:val="o"/>
       <w:lvlJc w:val="left"/>
       <w:pPr>
         <w:tabs>
@@ -2434,74 +2464,125 @@
         </w:tabs>
         <w:ind w:left="5760" w:hanging="360"/>
       </w:pPr>
+      <w:rPr>
+        <w:rFonts w:ascii="Courier New" w:hAnsi="Courier New" w:cs="Courier New" w:hint="default"/>
+      </w:rPr>
     </w:lvl>
     <w:lvl w:ilvl="8">
       <w:start w:val="1"/>
-      <w:numFmt w:val="lowerRoman"/>
-      <w:lvlText w:val="%9."/>
-      <w:lvlJc w:val="right"/>
+      <w:numFmt w:val="bullet"/>
+      <w:lvlText w:val=""/>
+      <w:lvlJc w:val="left"/>
       <w:pPr>
         <w:tabs>
           <w:tab w:val="num" w:pos="0"/>
         </w:tabs>
-        <w:ind w:left="6480" w:hanging="180"/>
-      </w:pPr>
+        <w:ind w:left="6480" w:hanging="360"/>
+      </w:pPr>
+      <w:rPr>
+        <w:rFonts w:ascii="Wingdings" w:hAnsi="Wingdings" w:cs="Wingdings" w:hint="default"/>
+      </w:rPr>
     </w:lvl>
   </w:abstractNum>
   <w:abstractNum w:abstractNumId="4">
     <w:lvl w:ilvl="0">
       <w:start w:val="1"/>
       <w:numFmt w:val="bullet"/>
-      <w:lvlText w:val=""/>
-      <w:lvlJc w:val="left"/>
-      <w:pPr>
-        <w:tabs>
-          <w:tab w:val="num" w:pos="0"/>
+      <w:lvlText w:val=""/>
+      <w:lvlJc w:val="left"/>
+      <w:pPr>
+        <w:tabs>
+          <w:tab w:val="num" w:pos="720"/>
         </w:tabs>
         <w:ind w:left="720" w:hanging="360"/>
       </w:pPr>
       <w:rPr>
-        <w:rFonts w:ascii="Wingdings" w:hAnsi="Wingdings" w:cs="Wingdings" w:hint="default"/>
+        <w:rFonts w:ascii="Symbol" w:hAnsi="Symbol" w:cs="Symbol" w:hint="default"/>
       </w:rPr>
     </w:lvl>
     <w:lvl w:ilvl="1">
       <w:start w:val="1"/>
       <w:numFmt w:val="bullet"/>
-      <w:lvlText w:val="o"/>
-      <w:lvlJc w:val="left"/>
-      <w:pPr>
-        <w:tabs>
-          <w:tab w:val="num" w:pos="0"/>
+      <w:lvlText w:val="◦"/>
+      <w:lvlJc w:val="left"/>
+      <w:pPr>
+        <w:tabs>
+          <w:tab w:val="num" w:pos="1080"/>
+        </w:tabs>
+        <w:ind w:left="1080" w:hanging="360"/>
+      </w:pPr>
+      <w:rPr>
+        <w:rFonts w:ascii="OpenSymbol" w:hAnsi="OpenSymbol" w:cs="OpenSymbol" w:hint="default"/>
+      </w:rPr>
+    </w:lvl>
+    <w:lvl w:ilvl="2">
+      <w:start w:val="1"/>
+      <w:numFmt w:val="bullet"/>
+      <w:lvlText w:val="▪"/>
+      <w:lvlJc w:val="left"/>
+      <w:pPr>
+        <w:tabs>
+          <w:tab w:val="num" w:pos="1440"/>
         </w:tabs>
         <w:ind w:left="1440" w:hanging="360"/>
       </w:pPr>
       <w:rPr>
-        <w:rFonts w:ascii="Courier New" w:hAnsi="Courier New" w:cs="Courier New" w:hint="default"/>
-      </w:rPr>
-    </w:lvl>
-    <w:lvl w:ilvl="2">
-      <w:start w:val="1"/>
-      <w:numFmt w:val="bullet"/>
-      <w:lvlText w:val=""/>
-      <w:lvlJc w:val="left"/>
-      <w:pPr>
-        <w:tabs>
-          <w:tab w:val="num" w:pos="0"/>
+        <w:rFonts w:ascii="OpenSymbol" w:hAnsi="OpenSymbol" w:cs="OpenSymbol" w:hint="default"/>
+      </w:rPr>
+    </w:lvl>
+    <w:lvl w:ilvl="3">
+      <w:start w:val="1"/>
+      <w:numFmt w:val="bullet"/>
+      <w:lvlText w:val=""/>
+      <w:lvlJc w:val="left"/>
+      <w:pPr>
+        <w:tabs>
+          <w:tab w:val="num" w:pos="1800"/>
+        </w:tabs>
+        <w:ind w:left="1800" w:hanging="360"/>
+      </w:pPr>
+      <w:rPr>
+        <w:rFonts w:ascii="Symbol" w:hAnsi="Symbol" w:cs="Symbol" w:hint="default"/>
+      </w:rPr>
+    </w:lvl>
+    <w:lvl w:ilvl="4">
+      <w:start w:val="1"/>
+      <w:numFmt w:val="bullet"/>
+      <w:lvlText w:val="◦"/>
+      <w:lvlJc w:val="left"/>
+      <w:pPr>
+        <w:tabs>
+          <w:tab w:val="num" w:pos="2160"/>
         </w:tabs>
         <w:ind w:left="2160" w:hanging="360"/>
       </w:pPr>
       <w:rPr>
-        <w:rFonts w:ascii="Wingdings" w:hAnsi="Wingdings" w:cs="Wingdings" w:hint="default"/>
-      </w:rPr>
-    </w:lvl>
-    <w:lvl w:ilvl="3">
+        <w:rFonts w:ascii="OpenSymbol" w:hAnsi="OpenSymbol" w:cs="OpenSymbol" w:hint="default"/>
+      </w:rPr>
+    </w:lvl>
+    <w:lvl w:ilvl="5">
+      <w:start w:val="1"/>
+      <w:numFmt w:val="bullet"/>
+      <w:lvlText w:val="▪"/>
+      <w:lvlJc w:val="left"/>
+      <w:pPr>
+        <w:tabs>
+          <w:tab w:val="num" w:pos="2520"/>
+        </w:tabs>
+        <w:ind w:left="2520" w:hanging="360"/>
+      </w:pPr>
+      <w:rPr>
+        <w:rFonts w:ascii="OpenSymbol" w:hAnsi="OpenSymbol" w:cs="OpenSymbol" w:hint="default"/>
+      </w:rPr>
+    </w:lvl>
+    <w:lvl w:ilvl="6">
       <w:start w:val="1"/>
       <w:numFmt w:val="bullet"/>
       <w:lvlText w:val=""/>
       <w:lvlJc w:val="left"/>
       <w:pPr>
         <w:tabs>
-          <w:tab w:val="num" w:pos="0"/>
+          <w:tab w:val="num" w:pos="2880"/>
         </w:tabs>
         <w:ind w:left="2880" w:hanging="360"/>
       </w:pPr>
@@ -2509,79 +2590,34 @@
         <w:rFonts w:ascii="Symbol" w:hAnsi="Symbol" w:cs="Symbol" w:hint="default"/>
       </w:rPr>
     </w:lvl>
-    <w:lvl w:ilvl="4">
-      <w:start w:val="1"/>
-      <w:numFmt w:val="bullet"/>
-      <w:lvlText w:val="o"/>
-      <w:lvlJc w:val="left"/>
-      <w:pPr>
-        <w:tabs>
-          <w:tab w:val="num" w:pos="0"/>
+    <w:lvl w:ilvl="7">
+      <w:start w:val="1"/>
+      <w:numFmt w:val="bullet"/>
+      <w:lvlText w:val="◦"/>
+      <w:lvlJc w:val="left"/>
+      <w:pPr>
+        <w:tabs>
+          <w:tab w:val="num" w:pos="3240"/>
+        </w:tabs>
+        <w:ind w:left="3240" w:hanging="360"/>
+      </w:pPr>
+      <w:rPr>
+        <w:rFonts w:ascii="OpenSymbol" w:hAnsi="OpenSymbol" w:cs="OpenSymbol" w:hint="default"/>
+      </w:rPr>
+    </w:lvl>
+    <w:lvl w:ilvl="8">
+      <w:start w:val="1"/>
+      <w:numFmt w:val="bullet"/>
+      <w:lvlText w:val="▪"/>
+      <w:lvlJc w:val="left"/>
+      <w:pPr>
+        <w:tabs>
+          <w:tab w:val="num" w:pos="3600"/>
         </w:tabs>
         <w:ind w:left="3600" w:hanging="360"/>
       </w:pPr>
       <w:rPr>
-        <w:rFonts w:ascii="Courier New" w:hAnsi="Courier New" w:cs="Courier New" w:hint="default"/>
-      </w:rPr>
-    </w:lvl>
-    <w:lvl w:ilvl="5">
-      <w:start w:val="1"/>
-      <w:numFmt w:val="bullet"/>
-      <w:lvlText w:val=""/>
-      <w:lvlJc w:val="left"/>
-      <w:pPr>
-        <w:tabs>
-          <w:tab w:val="num" w:pos="0"/>
-        </w:tabs>
-        <w:ind w:left="4320" w:hanging="360"/>
-      </w:pPr>
-      <w:rPr>
-        <w:rFonts w:ascii="Wingdings" w:hAnsi="Wingdings" w:cs="Wingdings" w:hint="default"/>
-      </w:rPr>
-    </w:lvl>
-    <w:lvl w:ilvl="6">
-      <w:start w:val="1"/>
-      <w:numFmt w:val="bullet"/>
-      <w:lvlText w:val=""/>
-      <w:lvlJc w:val="left"/>
-      <w:pPr>
-        <w:tabs>
-          <w:tab w:val="num" w:pos="0"/>
-        </w:tabs>
-        <w:ind w:left="5040" w:hanging="360"/>
-      </w:pPr>
-      <w:rPr>
-        <w:rFonts w:ascii="Symbol" w:hAnsi="Symbol" w:cs="Symbol" w:hint="default"/>
-      </w:rPr>
-    </w:lvl>
-    <w:lvl w:ilvl="7">
-      <w:start w:val="1"/>
-      <w:numFmt w:val="bullet"/>
-      <w:lvlText w:val="o"/>
-      <w:lvlJc w:val="left"/>
-      <w:pPr>
-        <w:tabs>
-          <w:tab w:val="num" w:pos="0"/>
-        </w:tabs>
-        <w:ind w:left="5760" w:hanging="360"/>
-      </w:pPr>
-      <w:rPr>
-        <w:rFonts w:ascii="Courier New" w:hAnsi="Courier New" w:cs="Courier New" w:hint="default"/>
-      </w:rPr>
-    </w:lvl>
-    <w:lvl w:ilvl="8">
-      <w:start w:val="1"/>
-      <w:numFmt w:val="bullet"/>
-      <w:lvlText w:val=""/>
-      <w:lvlJc w:val="left"/>
-      <w:pPr>
-        <w:tabs>
-          <w:tab w:val="num" w:pos="0"/>
-        </w:tabs>
-        <w:ind w:left="6480" w:hanging="360"/>
-      </w:pPr>
-      <w:rPr>
-        <w:rFonts w:ascii="Wingdings" w:hAnsi="Wingdings" w:cs="Wingdings" w:hint="default"/>
+        <w:rFonts w:ascii="OpenSymbol" w:hAnsi="OpenSymbol" w:cs="OpenSymbol" w:hint="default"/>
       </w:rPr>
     </w:lvl>
   </w:abstractNum>
@@ -2730,129 +2766,129 @@
       <w:lvlJc w:val="left"/>
       <w:pPr>
         <w:tabs>
+          <w:tab w:val="num" w:pos="360"/>
+        </w:tabs>
+        <w:ind w:left="360" w:hanging="360"/>
+      </w:pPr>
+      <w:rPr>
+        <w:rFonts w:ascii="Symbol" w:hAnsi="Symbol" w:cs="Symbol" w:hint="default"/>
+      </w:rPr>
+    </w:lvl>
+    <w:lvl w:ilvl="1">
+      <w:start w:val="1"/>
+      <w:numFmt w:val="bullet"/>
+      <w:lvlText w:val="◦"/>
+      <w:lvlJc w:val="left"/>
+      <w:pPr>
+        <w:tabs>
           <w:tab w:val="num" w:pos="720"/>
         </w:tabs>
         <w:ind w:left="720" w:hanging="360"/>
       </w:pPr>
       <w:rPr>
+        <w:rFonts w:ascii="OpenSymbol" w:hAnsi="OpenSymbol" w:cs="OpenSymbol" w:hint="default"/>
+      </w:rPr>
+    </w:lvl>
+    <w:lvl w:ilvl="2">
+      <w:start w:val="1"/>
+      <w:numFmt w:val="bullet"/>
+      <w:lvlText w:val="▪"/>
+      <w:lvlJc w:val="left"/>
+      <w:pPr>
+        <w:tabs>
+          <w:tab w:val="num" w:pos="1080"/>
+        </w:tabs>
+        <w:ind w:left="1080" w:hanging="360"/>
+      </w:pPr>
+      <w:rPr>
+        <w:rFonts w:ascii="OpenSymbol" w:hAnsi="OpenSymbol" w:cs="OpenSymbol" w:hint="default"/>
+      </w:rPr>
+    </w:lvl>
+    <w:lvl w:ilvl="3">
+      <w:start w:val="1"/>
+      <w:numFmt w:val="bullet"/>
+      <w:lvlText w:val=""/>
+      <w:lvlJc w:val="left"/>
+      <w:pPr>
+        <w:tabs>
+          <w:tab w:val="num" w:pos="1440"/>
+        </w:tabs>
+        <w:ind w:left="1440" w:hanging="360"/>
+      </w:pPr>
+      <w:rPr>
         <w:rFonts w:ascii="Symbol" w:hAnsi="Symbol" w:cs="Symbol" w:hint="default"/>
       </w:rPr>
     </w:lvl>
-    <w:lvl w:ilvl="1">
+    <w:lvl w:ilvl="4">
       <w:start w:val="1"/>
       <w:numFmt w:val="bullet"/>
       <w:lvlText w:val="◦"/>
       <w:lvlJc w:val="left"/>
       <w:pPr>
         <w:tabs>
-          <w:tab w:val="num" w:pos="1080"/>
-        </w:tabs>
-        <w:ind w:left="1080" w:hanging="360"/>
+          <w:tab w:val="num" w:pos="1800"/>
+        </w:tabs>
+        <w:ind w:left="1800" w:hanging="360"/>
       </w:pPr>
       <w:rPr>
         <w:rFonts w:ascii="OpenSymbol" w:hAnsi="OpenSymbol" w:cs="OpenSymbol" w:hint="default"/>
       </w:rPr>
     </w:lvl>
-    <w:lvl w:ilvl="2">
+    <w:lvl w:ilvl="5">
       <w:start w:val="1"/>
       <w:numFmt w:val="bullet"/>
       <w:lvlText w:val="▪"/>
       <w:lvlJc w:val="left"/>
       <w:pPr>
         <w:tabs>
-          <w:tab w:val="num" w:pos="1440"/>
-        </w:tabs>
-        <w:ind w:left="1440" w:hanging="360"/>
+          <w:tab w:val="num" w:pos="2160"/>
+        </w:tabs>
+        <w:ind w:left="2160" w:hanging="360"/>
       </w:pPr>
       <w:rPr>
         <w:rFonts w:ascii="OpenSymbol" w:hAnsi="OpenSymbol" w:cs="OpenSymbol" w:hint="default"/>
       </w:rPr>
     </w:lvl>
-    <w:lvl w:ilvl="3">
+    <w:lvl w:ilvl="6">
       <w:start w:val="1"/>
       <w:numFmt w:val="bullet"/>
       <w:lvlText w:val=""/>
       <w:lvlJc w:val="left"/>
       <w:pPr>
         <w:tabs>
-          <w:tab w:val="num" w:pos="1800"/>
-        </w:tabs>
-        <w:ind w:left="1800" w:hanging="360"/>
+          <w:tab w:val="num" w:pos="2520"/>
+        </w:tabs>
+        <w:ind w:left="2520" w:hanging="360"/>
       </w:pPr>
       <w:rPr>
         <w:rFonts w:ascii="Symbol" w:hAnsi="Symbol" w:cs="Symbol" w:hint="default"/>
       </w:rPr>
     </w:lvl>
-    <w:lvl w:ilvl="4">
+    <w:lvl w:ilvl="7">
       <w:start w:val="1"/>
       <w:numFmt w:val="bullet"/>
       <w:lvlText w:val="◦"/>
       <w:lvlJc w:val="left"/>
       <w:pPr>
         <w:tabs>
-          <w:tab w:val="num" w:pos="2160"/>
-        </w:tabs>
-        <w:ind w:left="2160" w:hanging="360"/>
+          <w:tab w:val="num" w:pos="2880"/>
+        </w:tabs>
+        <w:ind w:left="2880" w:hanging="360"/>
       </w:pPr>
       <w:rPr>
         <w:rFonts w:ascii="OpenSymbol" w:hAnsi="OpenSymbol" w:cs="OpenSymbol" w:hint="default"/>
       </w:rPr>
     </w:lvl>
-    <w:lvl w:ilvl="5">
+    <w:lvl w:ilvl="8">
       <w:start w:val="1"/>
       <w:numFmt w:val="bullet"/>
       <w:lvlText w:val="▪"/>
       <w:lvlJc w:val="left"/>
       <w:pPr>
         <w:tabs>
-          <w:tab w:val="num" w:pos="2520"/>
-        </w:tabs>
-        <w:ind w:left="2520" w:hanging="360"/>
-      </w:pPr>
-      <w:rPr>
-        <w:rFonts w:ascii="OpenSymbol" w:hAnsi="OpenSymbol" w:cs="OpenSymbol" w:hint="default"/>
-      </w:rPr>
-    </w:lvl>
-    <w:lvl w:ilvl="6">
-      <w:start w:val="1"/>
-      <w:numFmt w:val="bullet"/>
-      <w:lvlText w:val=""/>
-      <w:lvlJc w:val="left"/>
-      <w:pPr>
-        <w:tabs>
-          <w:tab w:val="num" w:pos="2880"/>
-        </w:tabs>
-        <w:ind w:left="2880" w:hanging="360"/>
-      </w:pPr>
-      <w:rPr>
-        <w:rFonts w:ascii="Symbol" w:hAnsi="Symbol" w:cs="Symbol" w:hint="default"/>
-      </w:rPr>
-    </w:lvl>
-    <w:lvl w:ilvl="7">
-      <w:start w:val="1"/>
-      <w:numFmt w:val="bullet"/>
-      <w:lvlText w:val="◦"/>
-      <w:lvlJc w:val="left"/>
-      <w:pPr>
-        <w:tabs>
           <w:tab w:val="num" w:pos="3240"/>
         </w:tabs>
         <w:ind w:left="3240" w:hanging="360"/>
-      </w:pPr>
-      <w:rPr>
-        <w:rFonts w:ascii="OpenSymbol" w:hAnsi="OpenSymbol" w:cs="OpenSymbol" w:hint="default"/>
-      </w:rPr>
-    </w:lvl>
-    <w:lvl w:ilvl="8">
-      <w:start w:val="1"/>
-      <w:numFmt w:val="bullet"/>
-      <w:lvlText w:val="▪"/>
-      <w:lvlJc w:val="left"/>
-      <w:pPr>
-        <w:tabs>
-          <w:tab w:val="num" w:pos="3600"/>
-        </w:tabs>
-        <w:ind w:left="3600" w:hanging="360"/>
       </w:pPr>
       <w:rPr>
         <w:rFonts w:ascii="OpenSymbol" w:hAnsi="OpenSymbol" w:cs="OpenSymbol" w:hint="default"/>
@@ -2860,143 +2896,6 @@
     </w:lvl>
   </w:abstractNum>
   <w:abstractNum w:abstractNumId="7">
-    <w:lvl w:ilvl="0">
-      <w:start w:val="1"/>
-      <w:numFmt w:val="bullet"/>
-      <w:lvlText w:val=""/>
-      <w:lvlJc w:val="left"/>
-      <w:pPr>
-        <w:tabs>
-          <w:tab w:val="num" w:pos="360"/>
-        </w:tabs>
-        <w:ind w:left="360" w:hanging="360"/>
-      </w:pPr>
-      <w:rPr>
-        <w:rFonts w:ascii="Symbol" w:hAnsi="Symbol" w:cs="Symbol" w:hint="default"/>
-      </w:rPr>
-    </w:lvl>
-    <w:lvl w:ilvl="1">
-      <w:start w:val="1"/>
-      <w:numFmt w:val="bullet"/>
-      <w:lvlText w:val="◦"/>
-      <w:lvlJc w:val="left"/>
-      <w:pPr>
-        <w:tabs>
-          <w:tab w:val="num" w:pos="720"/>
-        </w:tabs>
-        <w:ind w:left="720" w:hanging="360"/>
-      </w:pPr>
-      <w:rPr>
-        <w:rFonts w:ascii="OpenSymbol" w:hAnsi="OpenSymbol" w:cs="OpenSymbol" w:hint="default"/>
-      </w:rPr>
-    </w:lvl>
-    <w:lvl w:ilvl="2">
-      <w:start w:val="1"/>
-      <w:numFmt w:val="bullet"/>
-      <w:lvlText w:val="▪"/>
-      <w:lvlJc w:val="left"/>
-      <w:pPr>
-        <w:tabs>
-          <w:tab w:val="num" w:pos="1080"/>
-        </w:tabs>
-        <w:ind w:left="1080" w:hanging="360"/>
-      </w:pPr>
-      <w:rPr>
-        <w:rFonts w:ascii="OpenSymbol" w:hAnsi="OpenSymbol" w:cs="OpenSymbol" w:hint="default"/>
-      </w:rPr>
-    </w:lvl>
-    <w:lvl w:ilvl="3">
-      <w:start w:val="1"/>
-      <w:numFmt w:val="bullet"/>
-      <w:lvlText w:val=""/>
-      <w:lvlJc w:val="left"/>
-      <w:pPr>
-        <w:tabs>
-          <w:tab w:val="num" w:pos="1440"/>
-        </w:tabs>
-        <w:ind w:left="1440" w:hanging="360"/>
-      </w:pPr>
-      <w:rPr>
-        <w:rFonts w:ascii="Symbol" w:hAnsi="Symbol" w:cs="Symbol" w:hint="default"/>
-      </w:rPr>
-    </w:lvl>
-    <w:lvl w:ilvl="4">
-      <w:start w:val="1"/>
-      <w:numFmt w:val="bullet"/>
-      <w:lvlText w:val="◦"/>
-      <w:lvlJc w:val="left"/>
-      <w:pPr>
-        <w:tabs>
-          <w:tab w:val="num" w:pos="1800"/>
-        </w:tabs>
-        <w:ind w:left="1800" w:hanging="360"/>
-      </w:pPr>
-      <w:rPr>
-        <w:rFonts w:ascii="OpenSymbol" w:hAnsi="OpenSymbol" w:cs="OpenSymbol" w:hint="default"/>
-      </w:rPr>
-    </w:lvl>
-    <w:lvl w:ilvl="5">
-      <w:start w:val="1"/>
-      <w:numFmt w:val="bullet"/>
-      <w:lvlText w:val="▪"/>
-      <w:lvlJc w:val="left"/>
-      <w:pPr>
-        <w:tabs>
-          <w:tab w:val="num" w:pos="2160"/>
-        </w:tabs>
-        <w:ind w:left="2160" w:hanging="360"/>
-      </w:pPr>
-      <w:rPr>
-        <w:rFonts w:ascii="OpenSymbol" w:hAnsi="OpenSymbol" w:cs="OpenSymbol" w:hint="default"/>
-      </w:rPr>
-    </w:lvl>
-    <w:lvl w:ilvl="6">
-      <w:start w:val="1"/>
-      <w:numFmt w:val="bullet"/>
-      <w:lvlText w:val=""/>
-      <w:lvlJc w:val="left"/>
-      <w:pPr>
-        <w:tabs>
-          <w:tab w:val="num" w:pos="2520"/>
-        </w:tabs>
-        <w:ind w:left="2520" w:hanging="360"/>
-      </w:pPr>
-      <w:rPr>
-        <w:rFonts w:ascii="Symbol" w:hAnsi="Symbol" w:cs="Symbol" w:hint="default"/>
-      </w:rPr>
-    </w:lvl>
-    <w:lvl w:ilvl="7">
-      <w:start w:val="1"/>
-      <w:numFmt w:val="bullet"/>
-      <w:lvlText w:val="◦"/>
-      <w:lvlJc w:val="left"/>
-      <w:pPr>
-        <w:tabs>
-          <w:tab w:val="num" w:pos="2880"/>
-        </w:tabs>
-        <w:ind w:left="2880" w:hanging="360"/>
-      </w:pPr>
-      <w:rPr>
-        <w:rFonts w:ascii="OpenSymbol" w:hAnsi="OpenSymbol" w:cs="OpenSymbol" w:hint="default"/>
-      </w:rPr>
-    </w:lvl>
-    <w:lvl w:ilvl="8">
-      <w:start w:val="1"/>
-      <w:numFmt w:val="bullet"/>
-      <w:lvlText w:val="▪"/>
-      <w:lvlJc w:val="left"/>
-      <w:pPr>
-        <w:tabs>
-          <w:tab w:val="num" w:pos="3240"/>
-        </w:tabs>
-        <w:ind w:left="3240" w:hanging="360"/>
-      </w:pPr>
-      <w:rPr>
-        <w:rFonts w:ascii="OpenSymbol" w:hAnsi="OpenSymbol" w:cs="OpenSymbol" w:hint="default"/>
-      </w:rPr>
-    </w:lvl>
-  </w:abstractNum>
-  <w:abstractNum w:abstractNumId="8">
     <w:lvl w:ilvl="0">
       <w:start w:val="1"/>
       <w:numFmt w:val="none"/>
@@ -3136,9 +3035,6 @@
   <w:num w:numId="7">
     <w:abstractNumId w:val="7"/>
   </w:num>
-  <w:num w:numId="8">
-    <w:abstractNumId w:val="8"/>
-  </w:num>
 </w:numbering>
 </file>
 
@@ -3149,14 +3045,12 @@
       <w:rPr>
         <w:rFonts w:ascii="Liberation Serif" w:hAnsi="Liberation Serif" w:eastAsia="Noto Serif CJK SC" w:cs="Lohit Devanagari"/>
         <w:kern w:val="2"/>
-        <w:sz w:val="24"/>
         <w:szCs w:val="24"/>
         <w:lang w:val="fr-FR" w:eastAsia="zh-CN" w:bidi="hi-IN"/>
       </w:rPr>
     </w:rPrDefault>
     <w:pPrDefault>
       <w:pPr>
-        <w:widowControl/>
         <w:suppressAutoHyphens w:val="true"/>
       </w:pPr>
     </w:pPrDefault>
@@ -3166,7 +3060,10 @@
     <w:qFormat/>
     <w:pPr>
       <w:widowControl/>
+      <w:suppressAutoHyphens w:val="true"/>
       <w:bidi w:val="0"/>
+      <w:spacing w:before="0" w:after="0"/>
+      <w:jc w:val="left"/>
     </w:pPr>
     <w:rPr>
       <w:rFonts w:ascii="Liberation Serif" w:hAnsi="Liberation Serif" w:eastAsia="Noto Serif CJK SC" w:cs="Lohit Devanagari"/>

</xml_diff>